<commit_message>
SRS final form V1.3 (Versioning format changed)
</commit_message>
<xml_diff>
--- a/1.Software-Requirements-Specifications.docx
+++ b/1.Software-Requirements-Specifications.docx
@@ -7,11 +7,14 @@
         <w:pStyle w:val="Title"/>
       </w:pPr>
       <w:bookmarkStart w:id="0" w:name="_gjdgxs" w:colFirst="0" w:colLast="0"/>
+      <w:bookmarkEnd w:id="0"/>
+      <w:r>
+        <w:t>REVISION HISTO</w:t>
+      </w:r>
       <w:bookmarkStart w:id="1" w:name="_GoBack"/>
-      <w:bookmarkEnd w:id="0"/>
       <w:bookmarkEnd w:id="1"/>
       <w:r>
-        <w:t>REVISION HISTORY</w:t>
+        <w:t>RY</w:t>
       </w:r>
     </w:p>
     <w:tbl>
@@ -289,7 +292,7 @@
                 <w:sz w:val="20"/>
                 <w:szCs w:val="20"/>
               </w:rPr>
-              <w:t>1.0</w:t>
+              <w:t>0.1</w:t>
             </w:r>
           </w:p>
         </w:tc>
@@ -628,7 +631,7 @@
                 <w:sz w:val="20"/>
                 <w:szCs w:val="20"/>
               </w:rPr>
-              <w:t>1.1</w:t>
+              <w:t>0.2</w:t>
             </w:r>
           </w:p>
         </w:tc>
@@ -887,7 +890,7 @@
                 <w:sz w:val="20"/>
                 <w:szCs w:val="20"/>
               </w:rPr>
-              <w:t>1.2</w:t>
+              <w:t>0.3</w:t>
             </w:r>
           </w:p>
         </w:tc>
@@ -1122,7 +1125,7 @@
                 <w:sz w:val="20"/>
                 <w:szCs w:val="20"/>
               </w:rPr>
-              <w:t>2.0</w:t>
+              <w:t>1.0</w:t>
             </w:r>
           </w:p>
         </w:tc>
@@ -1295,7 +1298,7 @@
                 <w:sz w:val="20"/>
                 <w:szCs w:val="20"/>
               </w:rPr>
-              <w:t>2.1</w:t>
+              <w:t>1.1</w:t>
             </w:r>
           </w:p>
         </w:tc>
@@ -1383,6 +1386,428 @@
                 <w:szCs w:val="20"/>
               </w:rPr>
               <w:t>Hasanzade</w:t>
+            </w:r>
+            <w:proofErr w:type="spellEnd"/>
+          </w:p>
+        </w:tc>
+      </w:tr>
+      <w:tr>
+        <w:trPr>
+          <w:jc w:val="center"/>
+        </w:trPr>
+        <w:tc>
+          <w:tcPr>
+            <w:tcW w:w="2530" w:type="dxa"/>
+            <w:tcBorders>
+              <w:top w:val="single" w:sz="6" w:space="0" w:color="000000"/>
+              <w:left w:val="single" w:sz="6" w:space="0" w:color="000000"/>
+              <w:bottom w:val="single" w:sz="6" w:space="0" w:color="000000"/>
+              <w:right w:val="single" w:sz="6" w:space="0" w:color="000000"/>
+            </w:tcBorders>
+          </w:tcPr>
+          <w:p>
+            <w:pPr>
+              <w:keepLines/>
+              <w:widowControl w:val="0"/>
+              <w:pBdr>
+                <w:top w:val="nil"/>
+                <w:left w:val="nil"/>
+                <w:bottom w:val="nil"/>
+                <w:right w:val="nil"/>
+                <w:between w:val="nil"/>
+              </w:pBdr>
+              <w:spacing w:after="120"/>
+              <w:jc w:val="left"/>
+              <w:rPr>
+                <w:rFonts w:ascii="Times New Roman" w:eastAsia="Times New Roman" w:hAnsi="Times New Roman" w:cs="Times New Roman"/>
+                <w:sz w:val="20"/>
+                <w:szCs w:val="20"/>
+              </w:rPr>
+            </w:pPr>
+            <w:r>
+              <w:rPr>
+                <w:rFonts w:ascii="Times New Roman" w:eastAsia="Times New Roman" w:hAnsi="Times New Roman" w:cs="Times New Roman"/>
+                <w:sz w:val="20"/>
+                <w:szCs w:val="20"/>
+              </w:rPr>
+              <w:t>0</w:t>
+            </w:r>
+            <w:r>
+              <w:rPr>
+                <w:rFonts w:ascii="Times New Roman" w:eastAsia="Times New Roman" w:hAnsi="Times New Roman" w:cs="Times New Roman"/>
+                <w:sz w:val="20"/>
+                <w:szCs w:val="20"/>
+              </w:rPr>
+              <w:t>8/11/2018</w:t>
+            </w:r>
+          </w:p>
+        </w:tc>
+        <w:tc>
+          <w:tcPr>
+            <w:tcW w:w="1152" w:type="dxa"/>
+            <w:tcBorders>
+              <w:top w:val="single" w:sz="6" w:space="0" w:color="000000"/>
+              <w:left w:val="single" w:sz="6" w:space="0" w:color="000000"/>
+              <w:bottom w:val="single" w:sz="6" w:space="0" w:color="000000"/>
+              <w:right w:val="single" w:sz="6" w:space="0" w:color="000000"/>
+            </w:tcBorders>
+          </w:tcPr>
+          <w:p>
+            <w:pPr>
+              <w:keepLines/>
+              <w:widowControl w:val="0"/>
+              <w:pBdr>
+                <w:top w:val="nil"/>
+                <w:left w:val="nil"/>
+                <w:bottom w:val="nil"/>
+                <w:right w:val="nil"/>
+                <w:between w:val="nil"/>
+              </w:pBdr>
+              <w:spacing w:after="120"/>
+              <w:jc w:val="left"/>
+              <w:rPr>
+                <w:rFonts w:ascii="Times New Roman" w:eastAsia="Times New Roman" w:hAnsi="Times New Roman" w:cs="Times New Roman"/>
+                <w:sz w:val="20"/>
+                <w:szCs w:val="20"/>
+              </w:rPr>
+            </w:pPr>
+            <w:r>
+              <w:rPr>
+                <w:rFonts w:ascii="Times New Roman" w:eastAsia="Times New Roman" w:hAnsi="Times New Roman" w:cs="Times New Roman"/>
+                <w:sz w:val="20"/>
+                <w:szCs w:val="20"/>
+              </w:rPr>
+              <w:t>1.2</w:t>
+            </w:r>
+          </w:p>
+        </w:tc>
+        <w:tc>
+          <w:tcPr>
+            <w:tcW w:w="3243" w:type="dxa"/>
+            <w:tcBorders>
+              <w:top w:val="single" w:sz="6" w:space="0" w:color="000000"/>
+              <w:left w:val="single" w:sz="6" w:space="0" w:color="000000"/>
+              <w:bottom w:val="single" w:sz="6" w:space="0" w:color="000000"/>
+              <w:right w:val="single" w:sz="6" w:space="0" w:color="000000"/>
+            </w:tcBorders>
+          </w:tcPr>
+          <w:p>
+            <w:pPr>
+              <w:keepLines/>
+              <w:widowControl w:val="0"/>
+              <w:pBdr>
+                <w:top w:val="nil"/>
+                <w:left w:val="nil"/>
+                <w:bottom w:val="nil"/>
+                <w:right w:val="nil"/>
+                <w:between w:val="nil"/>
+              </w:pBdr>
+              <w:spacing w:after="120"/>
+              <w:jc w:val="left"/>
+              <w:rPr>
+                <w:rFonts w:ascii="Times New Roman" w:eastAsia="Times New Roman" w:hAnsi="Times New Roman" w:cs="Times New Roman"/>
+                <w:sz w:val="20"/>
+                <w:szCs w:val="20"/>
+              </w:rPr>
+            </w:pPr>
+            <w:r>
+              <w:rPr>
+                <w:rFonts w:ascii="Times New Roman" w:eastAsia="Times New Roman" w:hAnsi="Times New Roman" w:cs="Times New Roman"/>
+                <w:sz w:val="20"/>
+                <w:szCs w:val="20"/>
+              </w:rPr>
+              <w:t>Added Non-Functional Requirements and</w:t>
+            </w:r>
+            <w:r>
+              <w:rPr>
+                <w:rFonts w:ascii="Times New Roman" w:eastAsia="Times New Roman" w:hAnsi="Times New Roman" w:cs="Times New Roman"/>
+                <w:sz w:val="20"/>
+                <w:szCs w:val="20"/>
+              </w:rPr>
+              <w:t xml:space="preserve"> Edited the </w:t>
+            </w:r>
+            <w:r>
+              <w:rPr>
+                <w:rFonts w:ascii="Times New Roman" w:eastAsia="Times New Roman" w:hAnsi="Times New Roman" w:cs="Times New Roman"/>
+                <w:sz w:val="20"/>
+                <w:szCs w:val="20"/>
+              </w:rPr>
+              <w:t>Use Case and Activity Diagrams</w:t>
+            </w:r>
+          </w:p>
+        </w:tc>
+        <w:tc>
+          <w:tcPr>
+            <w:tcW w:w="2096" w:type="dxa"/>
+            <w:tcBorders>
+              <w:top w:val="single" w:sz="6" w:space="0" w:color="000000"/>
+              <w:left w:val="single" w:sz="6" w:space="0" w:color="000000"/>
+              <w:bottom w:val="single" w:sz="6" w:space="0" w:color="000000"/>
+              <w:right w:val="single" w:sz="6" w:space="0" w:color="000000"/>
+            </w:tcBorders>
+          </w:tcPr>
+          <w:p>
+            <w:pPr>
+              <w:keepLines/>
+              <w:widowControl w:val="0"/>
+              <w:pBdr>
+                <w:top w:val="nil"/>
+                <w:left w:val="nil"/>
+                <w:bottom w:val="nil"/>
+                <w:right w:val="nil"/>
+                <w:between w:val="nil"/>
+              </w:pBdr>
+              <w:spacing w:after="120"/>
+              <w:jc w:val="left"/>
+              <w:rPr>
+                <w:rFonts w:ascii="Times New Roman" w:eastAsia="Times New Roman" w:hAnsi="Times New Roman" w:cs="Times New Roman"/>
+                <w:sz w:val="20"/>
+                <w:szCs w:val="20"/>
+              </w:rPr>
+            </w:pPr>
+            <w:r>
+              <w:rPr>
+                <w:rFonts w:ascii="Times New Roman" w:eastAsia="Times New Roman" w:hAnsi="Times New Roman" w:cs="Times New Roman"/>
+                <w:sz w:val="20"/>
+                <w:szCs w:val="20"/>
+              </w:rPr>
+              <w:t xml:space="preserve">Arman </w:t>
+            </w:r>
+            <w:proofErr w:type="spellStart"/>
+            <w:r>
+              <w:rPr>
+                <w:rFonts w:ascii="Times New Roman" w:eastAsia="Times New Roman" w:hAnsi="Times New Roman" w:cs="Times New Roman"/>
+                <w:sz w:val="20"/>
+                <w:szCs w:val="20"/>
+              </w:rPr>
+              <w:t>Hasanzade</w:t>
+            </w:r>
+            <w:proofErr w:type="spellEnd"/>
+          </w:p>
+        </w:tc>
+      </w:tr>
+      <w:tr>
+        <w:trPr>
+          <w:jc w:val="center"/>
+        </w:trPr>
+        <w:tc>
+          <w:tcPr>
+            <w:tcW w:w="2530" w:type="dxa"/>
+            <w:tcBorders>
+              <w:top w:val="single" w:sz="6" w:space="0" w:color="000000"/>
+              <w:left w:val="single" w:sz="6" w:space="0" w:color="000000"/>
+              <w:bottom w:val="single" w:sz="6" w:space="0" w:color="000000"/>
+              <w:right w:val="single" w:sz="6" w:space="0" w:color="000000"/>
+            </w:tcBorders>
+          </w:tcPr>
+          <w:p>
+            <w:pPr>
+              <w:keepLines/>
+              <w:widowControl w:val="0"/>
+              <w:pBdr>
+                <w:top w:val="nil"/>
+                <w:left w:val="nil"/>
+                <w:bottom w:val="nil"/>
+                <w:right w:val="nil"/>
+                <w:between w:val="nil"/>
+              </w:pBdr>
+              <w:spacing w:after="120"/>
+              <w:jc w:val="left"/>
+              <w:rPr>
+                <w:rFonts w:ascii="Times New Roman" w:eastAsia="Times New Roman" w:hAnsi="Times New Roman" w:cs="Times New Roman"/>
+                <w:sz w:val="20"/>
+                <w:szCs w:val="20"/>
+              </w:rPr>
+            </w:pPr>
+            <w:r>
+              <w:rPr>
+                <w:rFonts w:ascii="Times New Roman" w:eastAsia="Times New Roman" w:hAnsi="Times New Roman" w:cs="Times New Roman"/>
+                <w:sz w:val="20"/>
+                <w:szCs w:val="20"/>
+              </w:rPr>
+              <w:t>08/11/2018</w:t>
+            </w:r>
+          </w:p>
+        </w:tc>
+        <w:tc>
+          <w:tcPr>
+            <w:tcW w:w="1152" w:type="dxa"/>
+            <w:tcBorders>
+              <w:top w:val="single" w:sz="6" w:space="0" w:color="000000"/>
+              <w:left w:val="single" w:sz="6" w:space="0" w:color="000000"/>
+              <w:bottom w:val="single" w:sz="6" w:space="0" w:color="000000"/>
+              <w:right w:val="single" w:sz="6" w:space="0" w:color="000000"/>
+            </w:tcBorders>
+          </w:tcPr>
+          <w:p>
+            <w:pPr>
+              <w:keepLines/>
+              <w:widowControl w:val="0"/>
+              <w:pBdr>
+                <w:top w:val="nil"/>
+                <w:left w:val="nil"/>
+                <w:bottom w:val="nil"/>
+                <w:right w:val="nil"/>
+                <w:between w:val="nil"/>
+              </w:pBdr>
+              <w:spacing w:after="120"/>
+              <w:jc w:val="left"/>
+              <w:rPr>
+                <w:rFonts w:ascii="Times New Roman" w:eastAsia="Times New Roman" w:hAnsi="Times New Roman" w:cs="Times New Roman"/>
+                <w:sz w:val="20"/>
+                <w:szCs w:val="20"/>
+              </w:rPr>
+            </w:pPr>
+            <w:r>
+              <w:rPr>
+                <w:rFonts w:ascii="Times New Roman" w:eastAsia="Times New Roman" w:hAnsi="Times New Roman" w:cs="Times New Roman"/>
+                <w:sz w:val="20"/>
+                <w:szCs w:val="20"/>
+              </w:rPr>
+              <w:t>1.3</w:t>
+            </w:r>
+          </w:p>
+        </w:tc>
+        <w:tc>
+          <w:tcPr>
+            <w:tcW w:w="3243" w:type="dxa"/>
+            <w:tcBorders>
+              <w:top w:val="single" w:sz="6" w:space="0" w:color="000000"/>
+              <w:left w:val="single" w:sz="6" w:space="0" w:color="000000"/>
+              <w:bottom w:val="single" w:sz="6" w:space="0" w:color="000000"/>
+              <w:right w:val="single" w:sz="6" w:space="0" w:color="000000"/>
+            </w:tcBorders>
+          </w:tcPr>
+          <w:p>
+            <w:pPr>
+              <w:keepLines/>
+              <w:widowControl w:val="0"/>
+              <w:pBdr>
+                <w:top w:val="nil"/>
+                <w:left w:val="nil"/>
+                <w:bottom w:val="nil"/>
+                <w:right w:val="nil"/>
+                <w:between w:val="nil"/>
+              </w:pBdr>
+              <w:spacing w:after="120"/>
+              <w:jc w:val="left"/>
+              <w:rPr>
+                <w:rFonts w:ascii="Times New Roman" w:eastAsia="Times New Roman" w:hAnsi="Times New Roman" w:cs="Times New Roman"/>
+                <w:sz w:val="20"/>
+                <w:szCs w:val="20"/>
+              </w:rPr>
+            </w:pPr>
+            <w:r>
+              <w:rPr>
+                <w:rFonts w:ascii="Times New Roman" w:eastAsia="Times New Roman" w:hAnsi="Times New Roman" w:cs="Times New Roman"/>
+                <w:sz w:val="20"/>
+                <w:szCs w:val="20"/>
+              </w:rPr>
+              <w:t>Redone the Package Diagram</w:t>
+            </w:r>
+          </w:p>
+        </w:tc>
+        <w:tc>
+          <w:tcPr>
+            <w:tcW w:w="2096" w:type="dxa"/>
+            <w:tcBorders>
+              <w:top w:val="single" w:sz="6" w:space="0" w:color="000000"/>
+              <w:left w:val="single" w:sz="6" w:space="0" w:color="000000"/>
+              <w:bottom w:val="single" w:sz="6" w:space="0" w:color="000000"/>
+              <w:right w:val="single" w:sz="6" w:space="0" w:color="000000"/>
+            </w:tcBorders>
+          </w:tcPr>
+          <w:p>
+            <w:pPr>
+              <w:keepLines/>
+              <w:widowControl w:val="0"/>
+              <w:pBdr>
+                <w:top w:val="nil"/>
+                <w:left w:val="nil"/>
+                <w:bottom w:val="nil"/>
+                <w:right w:val="nil"/>
+                <w:between w:val="nil"/>
+              </w:pBdr>
+              <w:spacing w:after="120"/>
+              <w:jc w:val="left"/>
+              <w:rPr>
+                <w:rFonts w:ascii="Times New Roman" w:eastAsia="Times New Roman" w:hAnsi="Times New Roman" w:cs="Times New Roman"/>
+                <w:sz w:val="20"/>
+                <w:szCs w:val="20"/>
+              </w:rPr>
+            </w:pPr>
+            <w:r>
+              <w:rPr>
+                <w:rFonts w:ascii="Times New Roman" w:eastAsia="Times New Roman" w:hAnsi="Times New Roman" w:cs="Times New Roman"/>
+                <w:sz w:val="20"/>
+                <w:szCs w:val="20"/>
+              </w:rPr>
+              <w:t xml:space="preserve">Arman </w:t>
+            </w:r>
+            <w:proofErr w:type="spellStart"/>
+            <w:r>
+              <w:rPr>
+                <w:rFonts w:ascii="Times New Roman" w:eastAsia="Times New Roman" w:hAnsi="Times New Roman" w:cs="Times New Roman"/>
+                <w:sz w:val="20"/>
+                <w:szCs w:val="20"/>
+              </w:rPr>
+              <w:t>Hasanzade</w:t>
+            </w:r>
+            <w:proofErr w:type="spellEnd"/>
+            <w:r>
+              <w:rPr>
+                <w:rFonts w:ascii="Times New Roman" w:eastAsia="Times New Roman" w:hAnsi="Times New Roman" w:cs="Times New Roman"/>
+                <w:sz w:val="20"/>
+                <w:szCs w:val="20"/>
+              </w:rPr>
+              <w:t>,</w:t>
+            </w:r>
+          </w:p>
+          <w:p>
+            <w:pPr>
+              <w:keepLines/>
+              <w:widowControl w:val="0"/>
+              <w:pBdr>
+                <w:top w:val="nil"/>
+                <w:left w:val="nil"/>
+                <w:bottom w:val="nil"/>
+                <w:right w:val="nil"/>
+                <w:between w:val="nil"/>
+              </w:pBdr>
+              <w:spacing w:after="120"/>
+              <w:jc w:val="left"/>
+              <w:rPr>
+                <w:rFonts w:ascii="Times New Roman" w:eastAsia="Times New Roman" w:hAnsi="Times New Roman" w:cs="Times New Roman"/>
+                <w:sz w:val="20"/>
+                <w:szCs w:val="20"/>
+              </w:rPr>
+            </w:pPr>
+            <w:proofErr w:type="spellStart"/>
+            <w:r>
+              <w:rPr>
+                <w:rFonts w:ascii="Times New Roman" w:eastAsia="Times New Roman" w:hAnsi="Times New Roman" w:cs="Times New Roman"/>
+                <w:sz w:val="20"/>
+                <w:szCs w:val="20"/>
+              </w:rPr>
+              <w:t>Güneş</w:t>
+            </w:r>
+            <w:proofErr w:type="spellEnd"/>
+            <w:r>
+              <w:rPr>
+                <w:rFonts w:ascii="Times New Roman" w:eastAsia="Times New Roman" w:hAnsi="Times New Roman" w:cs="Times New Roman"/>
+                <w:sz w:val="20"/>
+                <w:szCs w:val="20"/>
+              </w:rPr>
+              <w:t xml:space="preserve"> </w:t>
+            </w:r>
+            <w:proofErr w:type="spellStart"/>
+            <w:r>
+              <w:rPr>
+                <w:rFonts w:ascii="Times New Roman" w:eastAsia="Times New Roman" w:hAnsi="Times New Roman" w:cs="Times New Roman"/>
+                <w:sz w:val="20"/>
+                <w:szCs w:val="20"/>
+              </w:rPr>
+              <w:t>Büyükgönenç</w:t>
             </w:r>
             <w:proofErr w:type="spellEnd"/>
           </w:p>
@@ -3340,124 +3765,14 @@
           <w:b/>
           <w:i/>
         </w:rPr>
-        <w:t>SRS-SUP-00</w:t>
+        <w:t>SRS-SUP-0</w:t>
       </w:r>
       <w:r>
         <w:rPr>
           <w:b/>
           <w:i/>
         </w:rPr>
-        <w:t>6</w:t>
-      </w:r>
-    </w:p>
-    <w:p>
-      <w:r>
-        <w:t xml:space="preserve">The time between drawing something and it </w:t>
-      </w:r>
-      <w:proofErr w:type="gramStart"/>
-      <w:r>
-        <w:t>getting</w:t>
-      </w:r>
-      <w:proofErr w:type="gramEnd"/>
-      <w:r>
-        <w:t xml:space="preserve"> displayed on the screen shall not be more than 2 seconds.</w:t>
-      </w:r>
-    </w:p>
-    <w:p>
-      <w:r>
-        <w:t>V1.0</w:t>
-      </w:r>
-    </w:p>
-    <w:p/>
-    <w:p>
-      <w:pPr>
-        <w:rPr>
-          <w:b/>
-          <w:i/>
-        </w:rPr>
-      </w:pPr>
-      <w:r>
-        <w:rPr>
-          <w:b/>
-          <w:i/>
-        </w:rPr>
-        <w:t>SRS-SUP-00</w:t>
-      </w:r>
-      <w:r>
-        <w:rPr>
-          <w:b/>
-          <w:i/>
-        </w:rPr>
-        <w:t>7</w:t>
-      </w:r>
-    </w:p>
-    <w:p>
-      <w:r>
-        <w:t>The software shall be downloaded and installed.</w:t>
-      </w:r>
-    </w:p>
-    <w:p>
-      <w:r>
-        <w:t>V1.0</w:t>
-      </w:r>
-    </w:p>
-    <w:p/>
-    <w:p>
-      <w:pPr>
-        <w:rPr>
-          <w:b/>
-          <w:i/>
-        </w:rPr>
-      </w:pPr>
-      <w:r>
-        <w:rPr>
-          <w:b/>
-          <w:i/>
-        </w:rPr>
-        <w:t>SRS-SUP-00</w:t>
-      </w:r>
-      <w:r>
-        <w:rPr>
-          <w:b/>
-          <w:i/>
-        </w:rPr>
-        <w:t>8</w:t>
-      </w:r>
-    </w:p>
-    <w:p>
-      <w:r>
-        <w:t>When the software is uninstalled it shall not leave any traces behind</w:t>
-      </w:r>
-      <w:r>
-        <w:t>.</w:t>
-      </w:r>
-    </w:p>
-    <w:p>
-      <w:r>
-        <w:t>V1.0</w:t>
-      </w:r>
-    </w:p>
-    <w:p/>
-    <w:p>
-      <w:pPr>
-        <w:rPr>
-          <w:b/>
-          <w:i/>
-        </w:rPr>
-      </w:pPr>
-      <w:r>
-        <w:rPr>
-          <w:b/>
-          <w:i/>
-        </w:rPr>
-        <w:t>SRS-SUP-00</w:t>
-      </w:r>
-      <w:r>
-        <w:rPr>
-          <w:b/>
-          <w:i/>
-        </w:rPr>
-        <w:t>9</w:t>
+        <w:t>06</w:t>
       </w:r>
     </w:p>
     <w:p>
@@ -3494,6 +3809,211 @@
       <w:bookmarkEnd w:id="33"/>
       <w:bookmarkEnd w:id="34"/>
     </w:p>
+    <w:p/>
+    <w:p/>
+    <w:p>
+      <w:pPr>
+        <w:rPr>
+          <w:b/>
+        </w:rPr>
+      </w:pPr>
+      <w:r>
+        <w:rPr>
+          <w:b/>
+        </w:rPr>
+        <w:t>Non-Functional Requirements</w:t>
+      </w:r>
+    </w:p>
+    <w:p>
+      <w:pPr>
+        <w:rPr>
+          <w:b/>
+        </w:rPr>
+      </w:pPr>
+    </w:p>
+    <w:p>
+      <w:pPr>
+        <w:rPr>
+          <w:b/>
+          <w:i/>
+        </w:rPr>
+      </w:pPr>
+      <w:r>
+        <w:rPr>
+          <w:b/>
+          <w:i/>
+        </w:rPr>
+        <w:t>SRS-SUP-00</w:t>
+      </w:r>
+      <w:r>
+        <w:rPr>
+          <w:b/>
+          <w:i/>
+        </w:rPr>
+        <w:t>7</w:t>
+      </w:r>
+    </w:p>
+    <w:p>
+      <w:r>
+        <w:t>The software shall be downloaded and installed.</w:t>
+      </w:r>
+    </w:p>
+    <w:p>
+      <w:r>
+        <w:t>V1.0</w:t>
+      </w:r>
+    </w:p>
+    <w:p/>
+    <w:p>
+      <w:pPr>
+        <w:rPr>
+          <w:b/>
+          <w:i/>
+        </w:rPr>
+      </w:pPr>
+      <w:r>
+        <w:rPr>
+          <w:b/>
+          <w:i/>
+        </w:rPr>
+        <w:t>SRS-SUP-00</w:t>
+      </w:r>
+      <w:r>
+        <w:rPr>
+          <w:b/>
+          <w:i/>
+        </w:rPr>
+        <w:t>8</w:t>
+      </w:r>
+    </w:p>
+    <w:p>
+      <w:r>
+        <w:t>When the software is uninstalled it shall not leave any traces behind.</w:t>
+      </w:r>
+    </w:p>
+    <w:p>
+      <w:r>
+        <w:t>V1.0</w:t>
+      </w:r>
+    </w:p>
+    <w:p/>
+    <w:p/>
+    <w:p>
+      <w:pPr>
+        <w:rPr>
+          <w:b/>
+          <w:i/>
+        </w:rPr>
+      </w:pPr>
+      <w:r>
+        <w:rPr>
+          <w:b/>
+          <w:i/>
+        </w:rPr>
+        <w:lastRenderedPageBreak/>
+        <w:t>SRS-SUP-0</w:t>
+      </w:r>
+      <w:r>
+        <w:rPr>
+          <w:b/>
+          <w:i/>
+        </w:rPr>
+        <w:t>09</w:t>
+      </w:r>
+    </w:p>
+    <w:p>
+      <w:pPr>
+        <w:rPr>
+          <w:b/>
+          <w:i/>
+        </w:rPr>
+      </w:pPr>
+      <w:r>
+        <w:t>SUP</w:t>
+      </w:r>
+      <w:r>
+        <w:t xml:space="preserve"> shall be easy to understand and easy to use</w:t>
+      </w:r>
+      <w:r>
+        <w:t xml:space="preserve"> and shall provide guides/tips to the user.</w:t>
+      </w:r>
+    </w:p>
+    <w:p>
+      <w:r>
+        <w:t>V1.0</w:t>
+      </w:r>
+    </w:p>
+    <w:p/>
+    <w:p>
+      <w:pPr>
+        <w:rPr>
+          <w:b/>
+          <w:i/>
+        </w:rPr>
+      </w:pPr>
+      <w:r>
+        <w:rPr>
+          <w:b/>
+          <w:i/>
+        </w:rPr>
+        <w:t>SRS-SUP-01</w:t>
+      </w:r>
+      <w:r>
+        <w:rPr>
+          <w:b/>
+          <w:i/>
+        </w:rPr>
+        <w:t>0</w:t>
+      </w:r>
+    </w:p>
+    <w:p>
+      <w:r>
+        <w:t xml:space="preserve">The time between drawing something and it </w:t>
+      </w:r>
+      <w:proofErr w:type="gramStart"/>
+      <w:r>
+        <w:t>getting</w:t>
+      </w:r>
+      <w:proofErr w:type="gramEnd"/>
+      <w:r>
+        <w:t xml:space="preserve"> displayed on the screen shall not be more than 2 seconds.</w:t>
+      </w:r>
+    </w:p>
+    <w:p>
+      <w:r>
+        <w:t>V1.0</w:t>
+      </w:r>
+    </w:p>
+    <w:p/>
+    <w:p>
+      <w:pPr>
+        <w:rPr>
+          <w:b/>
+          <w:i/>
+        </w:rPr>
+      </w:pPr>
+      <w:r>
+        <w:rPr>
+          <w:b/>
+          <w:i/>
+        </w:rPr>
+        <w:t>SRS-SUP-011</w:t>
+      </w:r>
+    </w:p>
+    <w:p>
+      <w:r>
+        <w:t>SUP works best when there is a stable internet connection.</w:t>
+      </w:r>
+    </w:p>
+    <w:p/>
+    <w:p>
+      <w:pPr>
+        <w:rPr>
+          <w:b/>
+        </w:rPr>
+      </w:pPr>
+    </w:p>
+    <w:p/>
     <w:p>
       <w:pPr>
         <w:pStyle w:val="Heading2"/>
@@ -3504,7 +4024,6 @@
       </w:pPr>
       <w:bookmarkStart w:id="35" w:name="_Toc528344340"/>
       <w:r>
-        <w:lastRenderedPageBreak/>
         <w:t>System Architecture</w:t>
       </w:r>
       <w:bookmarkEnd w:id="35"/>
@@ -3542,9 +4061,9 @@
           <w:highlight w:val="lightGray"/>
         </w:rPr>
         <w:drawing>
-          <wp:inline distT="114300" distB="114300" distL="114300" distR="114300" wp14:anchorId="41783F20" wp14:editId="3D1A8D2F">
-            <wp:extent cx="6449484" cy="2812098"/>
-            <wp:effectExtent l="0" t="0" r="0" b="0"/>
+          <wp:inline distT="114300" distB="114300" distL="114300" distR="114300" wp14:anchorId="41783F20" wp14:editId="6681111F">
+            <wp:extent cx="5772912" cy="2812098"/>
+            <wp:effectExtent l="0" t="0" r="0" b="7620"/>
             <wp:docPr id="3" name="image1.png"/>
             <wp:cNvGraphicFramePr/>
             <a:graphic xmlns:a="http://schemas.openxmlformats.org/drawingml/2006/main">
@@ -3555,8 +4074,13 @@
                     <pic:cNvPicPr preferRelativeResize="0"/>
                   </pic:nvPicPr>
                   <pic:blipFill>
-                    <a:blip r:embed="rId9"/>
-                    <a:srcRect/>
+                    <a:blip r:embed="rId9">
+                      <a:extLst>
+                        <a:ext uri="{28A0092B-C50C-407E-A947-70E740481C1C}">
+                          <a14:useLocalDpi xmlns:a14="http://schemas.microsoft.com/office/drawing/2010/main" val="0"/>
+                        </a:ext>
+                      </a:extLst>
+                    </a:blip>
                     <a:stretch>
                       <a:fillRect/>
                     </a:stretch>
@@ -3564,7 +4088,7 @@
                   <pic:spPr>
                     <a:xfrm>
                       <a:off x="0" y="0"/>
-                      <a:ext cx="6449484" cy="2812098"/>
+                      <a:ext cx="5772912" cy="2812098"/>
                     </a:xfrm>
                     <a:prstGeom prst="rect">
                       <a:avLst/>
@@ -3589,6 +4113,90 @@
     </w:p>
     <w:p>
       <w:pPr>
+        <w:rPr>
+          <w:highlight w:val="lightGray"/>
+        </w:rPr>
+      </w:pPr>
+    </w:p>
+    <w:p>
+      <w:pPr>
+        <w:rPr>
+          <w:highlight w:val="lightGray"/>
+        </w:rPr>
+      </w:pPr>
+    </w:p>
+    <w:p>
+      <w:pPr>
+        <w:rPr>
+          <w:highlight w:val="lightGray"/>
+        </w:rPr>
+      </w:pPr>
+    </w:p>
+    <w:p>
+      <w:pPr>
+        <w:rPr>
+          <w:highlight w:val="lightGray"/>
+        </w:rPr>
+      </w:pPr>
+    </w:p>
+    <w:p>
+      <w:pPr>
+        <w:rPr>
+          <w:highlight w:val="lightGray"/>
+        </w:rPr>
+      </w:pPr>
+    </w:p>
+    <w:p>
+      <w:pPr>
+        <w:rPr>
+          <w:highlight w:val="lightGray"/>
+        </w:rPr>
+      </w:pPr>
+    </w:p>
+    <w:p>
+      <w:pPr>
+        <w:rPr>
+          <w:highlight w:val="lightGray"/>
+        </w:rPr>
+      </w:pPr>
+    </w:p>
+    <w:p>
+      <w:pPr>
+        <w:rPr>
+          <w:highlight w:val="lightGray"/>
+        </w:rPr>
+      </w:pPr>
+    </w:p>
+    <w:p>
+      <w:pPr>
+        <w:rPr>
+          <w:highlight w:val="lightGray"/>
+        </w:rPr>
+      </w:pPr>
+    </w:p>
+    <w:p>
+      <w:pPr>
+        <w:rPr>
+          <w:highlight w:val="lightGray"/>
+        </w:rPr>
+      </w:pPr>
+    </w:p>
+    <w:p>
+      <w:pPr>
+        <w:rPr>
+          <w:highlight w:val="lightGray"/>
+        </w:rPr>
+      </w:pPr>
+    </w:p>
+    <w:p>
+      <w:pPr>
+        <w:rPr>
+          <w:highlight w:val="lightGray"/>
+        </w:rPr>
+      </w:pPr>
+    </w:p>
+    <w:p>
+      <w:pPr>
         <w:pStyle w:val="Heading2"/>
         <w:numPr>
           <w:ilvl w:val="1"/>
@@ -3597,6 +4205,7 @@
       </w:pPr>
       <w:bookmarkStart w:id="39" w:name="_Toc528344341"/>
       <w:r>
+        <w:lastRenderedPageBreak/>
         <w:t>Use Cases and Usage Scenarios</w:t>
       </w:r>
       <w:bookmarkEnd w:id="39"/>
@@ -3618,37 +4227,70 @@
         </w:rPr>
         <w:t>Activity Diagram</w:t>
       </w:r>
-    </w:p>
-    <w:p/>
-    <w:p>
-      <w:pPr>
-        <w:rPr>
-          <w:highlight w:val="white"/>
-        </w:rPr>
-      </w:pPr>
       <w:bookmarkStart w:id="40" w:name="_39mgh270jptc" w:colFirst="0" w:colLast="0"/>
+      <w:bookmarkStart w:id="41" w:name="_5fir278l2vwg" w:colFirst="0" w:colLast="0"/>
+      <w:bookmarkStart w:id="42" w:name="_rbqkh8hg5hmg" w:colFirst="0" w:colLast="0"/>
+      <w:bookmarkStart w:id="43" w:name="_yj5n2b7nf005" w:colFirst="0" w:colLast="0"/>
+      <w:bookmarkStart w:id="44" w:name="_ic6xlpl73kpz" w:colFirst="0" w:colLast="0"/>
+      <w:bookmarkStart w:id="45" w:name="_vq5farv0fisr" w:colFirst="0" w:colLast="0"/>
+      <w:bookmarkStart w:id="46" w:name="_r0qk5zvvczf3" w:colFirst="0" w:colLast="0"/>
+      <w:bookmarkStart w:id="47" w:name="_rx365hve0cv4" w:colFirst="0" w:colLast="0"/>
+      <w:bookmarkStart w:id="48" w:name="_5iopijcye0n" w:colFirst="0" w:colLast="0"/>
+      <w:bookmarkStart w:id="49" w:name="_4bvrjcvk72c" w:colFirst="0" w:colLast="0"/>
+      <w:bookmarkStart w:id="50" w:name="_5jqmp18b7umn" w:colFirst="0" w:colLast="0"/>
+      <w:bookmarkStart w:id="51" w:name="_nqa8egv5kcsg" w:colFirst="0" w:colLast="0"/>
+      <w:bookmarkStart w:id="52" w:name="_1n6o6juhpjrp" w:colFirst="0" w:colLast="0"/>
+      <w:bookmarkStart w:id="53" w:name="_xe5ou5iabcdo" w:colFirst="0" w:colLast="0"/>
       <w:bookmarkEnd w:id="40"/>
-      <w:r>
-        <w:rPr>
+      <w:bookmarkEnd w:id="41"/>
+      <w:bookmarkEnd w:id="42"/>
+      <w:bookmarkEnd w:id="43"/>
+      <w:bookmarkEnd w:id="44"/>
+      <w:bookmarkEnd w:id="45"/>
+      <w:bookmarkEnd w:id="46"/>
+      <w:bookmarkEnd w:id="47"/>
+      <w:bookmarkEnd w:id="48"/>
+      <w:bookmarkEnd w:id="49"/>
+      <w:bookmarkEnd w:id="50"/>
+      <w:bookmarkEnd w:id="51"/>
+      <w:bookmarkEnd w:id="52"/>
+      <w:bookmarkEnd w:id="53"/>
+      <w:r>
+        <w:rPr>
+          <w:b/>
           <w:noProof/>
-          <w:highlight w:val="lightGray"/>
         </w:rPr>
         <w:drawing>
-          <wp:inline distT="114300" distB="114300" distL="114300" distR="114300" wp14:anchorId="3EA726C1" wp14:editId="2D869C6C">
-            <wp:extent cx="5761990" cy="2324100"/>
-            <wp:effectExtent l="0" t="0" r="0" b="0"/>
-            <wp:docPr id="1" name="image2.png"/>
-            <wp:cNvGraphicFramePr/>
+          <wp:anchor distT="0" distB="0" distL="114300" distR="114300" simplePos="0" relativeHeight="251659264" behindDoc="0" locked="0" layoutInCell="1" allowOverlap="1" wp14:anchorId="7298A8CC" wp14:editId="0093219B">
+            <wp:simplePos x="0" y="0"/>
+            <wp:positionH relativeFrom="column">
+              <wp:posOffset>-839470</wp:posOffset>
+            </wp:positionH>
+            <wp:positionV relativeFrom="paragraph">
+              <wp:posOffset>315595</wp:posOffset>
+            </wp:positionV>
+            <wp:extent cx="7421880" cy="2842260"/>
+            <wp:effectExtent l="0" t="0" r="7620" b="0"/>
+            <wp:wrapTopAndBottom/>
+            <wp:docPr id="4" name="Picture 4"/>
+            <wp:cNvGraphicFramePr>
+              <a:graphicFrameLocks xmlns:a="http://schemas.openxmlformats.org/drawingml/2006/main" noChangeAspect="1"/>
+            </wp:cNvGraphicFramePr>
             <a:graphic xmlns:a="http://schemas.openxmlformats.org/drawingml/2006/main">
               <a:graphicData uri="http://schemas.openxmlformats.org/drawingml/2006/picture">
                 <pic:pic xmlns:pic="http://schemas.openxmlformats.org/drawingml/2006/picture">
                   <pic:nvPicPr>
-                    <pic:cNvPr id="0" name="image2.png"/>
-                    <pic:cNvPicPr preferRelativeResize="0"/>
+                    <pic:cNvPr id="4" name="Activity Diagram V2.0.png"/>
+                    <pic:cNvPicPr/>
                   </pic:nvPicPr>
                   <pic:blipFill>
-                    <a:blip r:embed="rId10"/>
-                    <a:srcRect l="-1595" t="-1604"/>
+                    <a:blip r:embed="rId10">
+                      <a:extLst>
+                        <a:ext uri="{28A0092B-C50C-407E-A947-70E740481C1C}">
+                          <a14:useLocalDpi xmlns:a14="http://schemas.microsoft.com/office/drawing/2010/main" val="0"/>
+                        </a:ext>
+                      </a:extLst>
+                    </a:blip>
                     <a:stretch>
                       <a:fillRect/>
                     </a:stretch>
@@ -3656,17 +4298,22 @@
                   <pic:spPr>
                     <a:xfrm>
                       <a:off x="0" y="0"/>
-                      <a:ext cx="5761990" cy="2324100"/>
+                      <a:ext cx="7421880" cy="2842260"/>
                     </a:xfrm>
                     <a:prstGeom prst="rect">
                       <a:avLst/>
                     </a:prstGeom>
-                    <a:ln/>
                   </pic:spPr>
                 </pic:pic>
               </a:graphicData>
             </a:graphic>
-          </wp:inline>
+            <wp14:sizeRelH relativeFrom="margin">
+              <wp14:pctWidth>0</wp14:pctWidth>
+            </wp14:sizeRelH>
+            <wp14:sizeRelV relativeFrom="margin">
+              <wp14:pctHeight>0</wp14:pctHeight>
+            </wp14:sizeRelV>
+          </wp:anchor>
         </w:drawing>
       </w:r>
     </w:p>
@@ -3677,8 +4324,6 @@
           <w:highlight w:val="white"/>
         </w:rPr>
       </w:pPr>
-      <w:bookmarkStart w:id="41" w:name="_5fir278l2vwg" w:colFirst="0" w:colLast="0"/>
-      <w:bookmarkEnd w:id="41"/>
     </w:p>
     <w:p>
       <w:pPr>
@@ -3687,118 +4332,6 @@
           <w:highlight w:val="white"/>
         </w:rPr>
       </w:pPr>
-      <w:bookmarkStart w:id="42" w:name="_rbqkh8hg5hmg" w:colFirst="0" w:colLast="0"/>
-      <w:bookmarkEnd w:id="42"/>
-    </w:p>
-    <w:p>
-      <w:pPr>
-        <w:rPr>
-          <w:b/>
-          <w:highlight w:val="white"/>
-        </w:rPr>
-      </w:pPr>
-      <w:bookmarkStart w:id="43" w:name="_yj5n2b7nf005" w:colFirst="0" w:colLast="0"/>
-      <w:bookmarkEnd w:id="43"/>
-    </w:p>
-    <w:p>
-      <w:pPr>
-        <w:rPr>
-          <w:b/>
-          <w:highlight w:val="white"/>
-        </w:rPr>
-      </w:pPr>
-      <w:bookmarkStart w:id="44" w:name="_ic6xlpl73kpz" w:colFirst="0" w:colLast="0"/>
-      <w:bookmarkEnd w:id="44"/>
-    </w:p>
-    <w:p>
-      <w:pPr>
-        <w:rPr>
-          <w:b/>
-          <w:highlight w:val="white"/>
-        </w:rPr>
-      </w:pPr>
-      <w:bookmarkStart w:id="45" w:name="_vq5farv0fisr" w:colFirst="0" w:colLast="0"/>
-      <w:bookmarkEnd w:id="45"/>
-    </w:p>
-    <w:p>
-      <w:pPr>
-        <w:rPr>
-          <w:b/>
-          <w:highlight w:val="white"/>
-        </w:rPr>
-      </w:pPr>
-      <w:bookmarkStart w:id="46" w:name="_r0qk5zvvczf3" w:colFirst="0" w:colLast="0"/>
-      <w:bookmarkEnd w:id="46"/>
-    </w:p>
-    <w:p>
-      <w:pPr>
-        <w:rPr>
-          <w:b/>
-          <w:highlight w:val="white"/>
-        </w:rPr>
-      </w:pPr>
-      <w:bookmarkStart w:id="47" w:name="_rx365hve0cv4" w:colFirst="0" w:colLast="0"/>
-      <w:bookmarkEnd w:id="47"/>
-    </w:p>
-    <w:p>
-      <w:pPr>
-        <w:rPr>
-          <w:b/>
-          <w:highlight w:val="white"/>
-        </w:rPr>
-      </w:pPr>
-      <w:bookmarkStart w:id="48" w:name="_5iopijcye0n" w:colFirst="0" w:colLast="0"/>
-      <w:bookmarkEnd w:id="48"/>
-    </w:p>
-    <w:p>
-      <w:pPr>
-        <w:rPr>
-          <w:b/>
-          <w:highlight w:val="white"/>
-        </w:rPr>
-      </w:pPr>
-      <w:bookmarkStart w:id="49" w:name="_4bvrjcvk72c" w:colFirst="0" w:colLast="0"/>
-      <w:bookmarkEnd w:id="49"/>
-    </w:p>
-    <w:p>
-      <w:pPr>
-        <w:rPr>
-          <w:b/>
-          <w:highlight w:val="white"/>
-        </w:rPr>
-      </w:pPr>
-      <w:bookmarkStart w:id="50" w:name="_5jqmp18b7umn" w:colFirst="0" w:colLast="0"/>
-      <w:bookmarkEnd w:id="50"/>
-    </w:p>
-    <w:p>
-      <w:pPr>
-        <w:rPr>
-          <w:b/>
-          <w:highlight w:val="white"/>
-        </w:rPr>
-      </w:pPr>
-      <w:bookmarkStart w:id="51" w:name="_nqa8egv5kcsg" w:colFirst="0" w:colLast="0"/>
-      <w:bookmarkEnd w:id="51"/>
-    </w:p>
-    <w:p>
-      <w:pPr>
-        <w:rPr>
-          <w:b/>
-          <w:highlight w:val="white"/>
-        </w:rPr>
-      </w:pPr>
-      <w:bookmarkStart w:id="52" w:name="_1n6o6juhpjrp" w:colFirst="0" w:colLast="0"/>
-      <w:bookmarkEnd w:id="52"/>
-    </w:p>
-    <w:p>
-      <w:pPr>
-        <w:rPr>
-          <w:b/>
-          <w:highlight w:val="white"/>
-        </w:rPr>
-      </w:pPr>
-      <w:bookmarkStart w:id="53" w:name="_xe5ou5iabcdo" w:colFirst="0" w:colLast="0"/>
-      <w:bookmarkEnd w:id="53"/>
     </w:p>
     <w:p>
       <w:pPr>
@@ -3841,9 +4374,17 @@
           <w:highlight w:val="lightGray"/>
         </w:rPr>
         <w:drawing>
-          <wp:inline distT="114300" distB="114300" distL="114300" distR="114300" wp14:anchorId="202B9AB3" wp14:editId="43DA9919">
-            <wp:extent cx="4229100" cy="3876675"/>
-            <wp:effectExtent l="0" t="0" r="0" b="0"/>
+          <wp:anchor distT="0" distB="0" distL="114300" distR="114300" simplePos="0" relativeHeight="251658240" behindDoc="0" locked="0" layoutInCell="1" allowOverlap="1" wp14:anchorId="202B9AB3" wp14:editId="4245D80F">
+            <wp:simplePos x="0" y="0"/>
+            <wp:positionH relativeFrom="column">
+              <wp:posOffset>-237490</wp:posOffset>
+            </wp:positionH>
+            <wp:positionV relativeFrom="paragraph">
+              <wp:posOffset>97790</wp:posOffset>
+            </wp:positionV>
+            <wp:extent cx="6224400" cy="3765600"/>
+            <wp:effectExtent l="0" t="0" r="5080" b="6350"/>
+            <wp:wrapTopAndBottom/>
             <wp:docPr id="2" name="image3.png"/>
             <wp:cNvGraphicFramePr/>
             <a:graphic xmlns:a="http://schemas.openxmlformats.org/drawingml/2006/main">
@@ -3854,8 +4395,13 @@
                     <pic:cNvPicPr preferRelativeResize="0"/>
                   </pic:nvPicPr>
                   <pic:blipFill>
-                    <a:blip r:embed="rId11"/>
-                    <a:srcRect/>
+                    <a:blip r:embed="rId11">
+                      <a:extLst>
+                        <a:ext uri="{28A0092B-C50C-407E-A947-70E740481C1C}">
+                          <a14:useLocalDpi xmlns:a14="http://schemas.microsoft.com/office/drawing/2010/main" val="0"/>
+                        </a:ext>
+                      </a:extLst>
+                    </a:blip>
                     <a:stretch>
                       <a:fillRect/>
                     </a:stretch>
@@ -3863,7 +4409,7 @@
                   <pic:spPr>
                     <a:xfrm>
                       <a:off x="0" y="0"/>
-                      <a:ext cx="4229100" cy="3876675"/>
+                      <a:ext cx="6224400" cy="3765600"/>
                     </a:xfrm>
                     <a:prstGeom prst="rect">
                       <a:avLst/>
@@ -3873,7 +4419,13 @@
                 </pic:pic>
               </a:graphicData>
             </a:graphic>
-          </wp:inline>
+            <wp14:sizeRelH relativeFrom="margin">
+              <wp14:pctWidth>0</wp14:pctWidth>
+            </wp14:sizeRelH>
+            <wp14:sizeRelV relativeFrom="margin">
+              <wp14:pctHeight>0</wp14:pctHeight>
+            </wp14:sizeRelV>
+          </wp:anchor>
         </w:drawing>
       </w:r>
     </w:p>
@@ -4253,11 +4805,9 @@
       <w:r>
         <w:t xml:space="preserve">SUP shall be able to open any JPG formatted images from </w:t>
       </w:r>
-      <w:proofErr w:type="gramStart"/>
-      <w:r>
-        <w:t>users</w:t>
-      </w:r>
-      <w:proofErr w:type="gramEnd"/>
+      <w:r>
+        <w:t>user’s</w:t>
+      </w:r>
       <w:r>
         <w:t xml:space="preserve"> computer and display it on the drawing area.</w:t>
       </w:r>
@@ -4268,6 +4818,8 @@
       </w:r>
     </w:p>
     <w:p/>
+    <w:p/>
+    <w:p/>
     <w:p>
       <w:pPr>
         <w:rPr>
@@ -4280,7 +4832,200 @@
           <w:b/>
           <w:i/>
         </w:rPr>
-        <w:t>SRS-SUP-006.1</w:t>
+        <w:t>SRS-SUP-00</w:t>
+      </w:r>
+      <w:r>
+        <w:rPr>
+          <w:b/>
+          <w:i/>
+        </w:rPr>
+        <w:t>6</w:t>
+      </w:r>
+      <w:r>
+        <w:rPr>
+          <w:b/>
+          <w:i/>
+        </w:rPr>
+        <w:t>.1</w:t>
+      </w:r>
+    </w:p>
+    <w:p>
+      <w:r>
+        <w:t>When SUP is re-installed to the user’s computer, the user shall have access to the same brushes that s/he created before uninstalling the software as well as the preset brushes that SUP provides.</w:t>
+      </w:r>
+    </w:p>
+    <w:p>
+      <w:r>
+        <w:t>V1.0</w:t>
+      </w:r>
+    </w:p>
+    <w:p/>
+    <w:p/>
+    <w:p>
+      <w:r>
+        <w:rPr>
+          <w:b/>
+        </w:rPr>
+        <w:t>Non-Functional Requirements</w:t>
+      </w:r>
+    </w:p>
+    <w:p/>
+    <w:p>
+      <w:pPr>
+        <w:rPr>
+          <w:b/>
+          <w:i/>
+        </w:rPr>
+      </w:pPr>
+      <w:r>
+        <w:rPr>
+          <w:b/>
+          <w:i/>
+        </w:rPr>
+        <w:t>SRS-SUP-00</w:t>
+      </w:r>
+      <w:r>
+        <w:rPr>
+          <w:b/>
+          <w:i/>
+        </w:rPr>
+        <w:t>7</w:t>
+      </w:r>
+      <w:r>
+        <w:rPr>
+          <w:b/>
+          <w:i/>
+        </w:rPr>
+        <w:t>.1</w:t>
+      </w:r>
+    </w:p>
+    <w:p>
+      <w:r>
+        <w:t xml:space="preserve">The latest version </w:t>
+      </w:r>
+      <w:r>
+        <w:t>SUP shall be downloaded and installed from the link provided by us to the Users.</w:t>
+      </w:r>
+    </w:p>
+    <w:p>
+      <w:r>
+        <w:t>V1.0</w:t>
+      </w:r>
+    </w:p>
+    <w:p/>
+    <w:p>
+      <w:r>
+        <w:rPr>
+          <w:b/>
+          <w:i/>
+        </w:rPr>
+        <w:t>SRS-SUP-00</w:t>
+      </w:r>
+      <w:r>
+        <w:rPr>
+          <w:b/>
+          <w:i/>
+        </w:rPr>
+        <w:t>8</w:t>
+      </w:r>
+      <w:r>
+        <w:rPr>
+          <w:b/>
+          <w:i/>
+        </w:rPr>
+        <w:t>.1</w:t>
+      </w:r>
+    </w:p>
+    <w:p>
+      <w:r>
+        <w:t>When SUP is uninstalled from the user’s computer, it shall leave no trace (files and folders which are used by the SUP) on user’s computer.</w:t>
+      </w:r>
+    </w:p>
+    <w:p>
+      <w:r>
+        <w:t>V1.0</w:t>
+      </w:r>
+    </w:p>
+    <w:p/>
+    <w:p>
+      <w:pPr>
+        <w:rPr>
+          <w:b/>
+          <w:i/>
+        </w:rPr>
+      </w:pPr>
+      <w:r>
+        <w:rPr>
+          <w:b/>
+          <w:i/>
+        </w:rPr>
+        <w:t>SRS-SUP-009.1</w:t>
+      </w:r>
+    </w:p>
+    <w:p>
+      <w:r>
+        <w:t>SUP is easy to understand, and the users can learn about its functionalities with guides and tips provided by SUP</w:t>
+      </w:r>
+    </w:p>
+    <w:p>
+      <w:r>
+        <w:t>V1.0</w:t>
+      </w:r>
+    </w:p>
+    <w:p/>
+    <w:p>
+      <w:pPr>
+        <w:rPr>
+          <w:b/>
+          <w:i/>
+        </w:rPr>
+      </w:pPr>
+      <w:r>
+        <w:rPr>
+          <w:b/>
+          <w:i/>
+        </w:rPr>
+        <w:t>SRS-SUP-009.2</w:t>
+      </w:r>
+    </w:p>
+    <w:p>
+      <w:r>
+        <w:t>SUP will provide guides/tips in a pop-up format for most of the tools and functionalities when user presses the help button.</w:t>
+      </w:r>
+    </w:p>
+    <w:p>
+      <w:r>
+        <w:t>V1.0</w:t>
+      </w:r>
+    </w:p>
+    <w:p/>
+    <w:p>
+      <w:pPr>
+        <w:rPr>
+          <w:b/>
+          <w:i/>
+        </w:rPr>
+      </w:pPr>
+      <w:r>
+        <w:rPr>
+          <w:b/>
+          <w:i/>
+        </w:rPr>
+        <w:t>SRS-SUP-0</w:t>
+      </w:r>
+      <w:r>
+        <w:rPr>
+          <w:b/>
+          <w:i/>
+        </w:rPr>
+        <w:t>10</w:t>
+      </w:r>
+      <w:r>
+        <w:rPr>
+          <w:b/>
+          <w:i/>
+        </w:rPr>
+        <w:t>.1</w:t>
       </w:r>
     </w:p>
     <w:p>
@@ -4306,12 +5051,12 @@
           <w:b/>
           <w:i/>
         </w:rPr>
-        <w:t>SRS-SUP-007.1</w:t>
-      </w:r>
-    </w:p>
-    <w:p>
-      <w:r>
-        <w:t>SUP shall be downloaded and installed from the link provided by us to the Users.</w:t>
+        <w:t>SRS-SUP-011.1</w:t>
+      </w:r>
+    </w:p>
+    <w:p>
+      <w:r>
+        <w:t>The user should be connected to the internet when using SUP because SUP receives brush presets and user defined brushes from the Database.</w:t>
       </w:r>
     </w:p>
     <w:p>
@@ -4320,51 +5065,7 @@
       </w:r>
     </w:p>
     <w:p/>
-    <w:p>
-      <w:r>
-        <w:rPr>
-          <w:b/>
-          <w:i/>
-        </w:rPr>
-        <w:t>SRS-SUP-008.1</w:t>
-      </w:r>
-    </w:p>
-    <w:p>
-      <w:r>
-        <w:t>When SUP is uninstalled from the user’s computer, it shall leave no trace (files and folders which are used by the SUP) on user’s computer.</w:t>
-      </w:r>
-    </w:p>
-    <w:p>
-      <w:r>
-        <w:t>V1.0</w:t>
-      </w:r>
-    </w:p>
     <w:p/>
-    <w:p>
-      <w:pPr>
-        <w:rPr>
-          <w:b/>
-          <w:i/>
-        </w:rPr>
-      </w:pPr>
-      <w:r>
-        <w:rPr>
-          <w:b/>
-          <w:i/>
-        </w:rPr>
-        <w:t>SRS-SUP-009.1</w:t>
-      </w:r>
-    </w:p>
-    <w:p>
-      <w:r>
-        <w:t>When SUP is re-installed to the user’s computer, the user shall have access to the same brushes that s/he created before uninstalling the software as well as the preset brushes that SUP provides.</w:t>
-      </w:r>
-    </w:p>
-    <w:p>
-      <w:r>
-        <w:t>V1.0</w:t>
-      </w:r>
-    </w:p>
     <w:sectPr>
       <w:headerReference w:type="even" r:id="rId12"/>
       <w:headerReference w:type="default" r:id="rId13"/>
@@ -4679,18 +5380,27 @@
         <w:p>
           <w:pPr>
             <w:jc w:val="center"/>
+            <w:rPr>
+              <w:b/>
+            </w:rPr>
           </w:pPr>
           <w:r>
             <w:rPr>
               <w:b/>
             </w:rPr>
-            <w:t>Version: 2.</w:t>
+            <w:t xml:space="preserve">Version: </w:t>
           </w:r>
           <w:r>
             <w:rPr>
               <w:b/>
             </w:rPr>
-            <w:t>1</w:t>
+            <w:t>1.</w:t>
+          </w:r>
+          <w:r>
+            <w:rPr>
+              <w:b/>
+            </w:rPr>
+            <w:t>3</w:t>
           </w:r>
         </w:p>
       </w:tc>

</xml_diff>